<commit_message>
New working class Config for setting initial and current configurations
</commit_message>
<xml_diff>
--- a/TechnicalManual.docx
+++ b/TechnicalManual.docx
@@ -132,7 +132,23 @@
           <w:sz w:val="22"/>
           <w:szCs w:val="22"/>
         </w:rPr>
-        <w:t xml:space="preserve">.0 </w:t>
+        <w:t>.</w:t>
+      </w:r>
+      <w:r>
+        <w:rPr>
+          <w:rFonts w:ascii="American Typewriter" w:hAnsi="American Typewriter"/>
+          <w:sz w:val="22"/>
+          <w:szCs w:val="22"/>
+        </w:rPr>
+        <w:t>1</w:t>
+      </w:r>
+      <w:r>
+        <w:rPr>
+          <w:rFonts w:ascii="American Typewriter" w:hAnsi="American Typewriter"/>
+          <w:sz w:val="22"/>
+          <w:szCs w:val="22"/>
+        </w:rPr>
+        <w:t xml:space="preserve"> </w:t>
       </w:r>
       <w:r>
         <w:rPr>
@@ -1498,7 +1514,7 @@
           <w:szCs w:val="28"/>
         </w:rPr>
         <w:drawing>
-          <wp:inline distT="0" distB="0" distL="0" distR="0" wp14:anchorId="0A2901D8" wp14:editId="6F61B858">
+          <wp:inline distT="0" distB="0" distL="0" distR="0" wp14:anchorId="0A2901D8" wp14:editId="2BA7B511">
             <wp:extent cx="2916621" cy="3199635"/>
             <wp:effectExtent l="0" t="0" r="4445" b="1270"/>
             <wp:docPr id="558814074" name="Picture 1" descr="A screenshot of a computer&#10;&#10;Description automatically generated"/>
@@ -2580,7 +2596,6 @@
     <w:p>
       <w:pPr>
         <w:spacing w:line="276" w:lineRule="auto"/>
-        <w:ind w:firstLine="720"/>
         <w:jc w:val="both"/>
         <w:rPr>
           <w:rFonts w:ascii="American Typewriter" w:hAnsi="American Typewriter"/>
@@ -3134,25 +3149,7 @@
           <w:sz w:val="28"/>
           <w:szCs w:val="28"/>
         </w:rPr>
-        <w:t xml:space="preserve">) which is part of the </w:t>
-      </w:r>
-      <w:proofErr w:type="spellStart"/>
-      <w:r>
-        <w:rPr>
-          <w:rFonts w:ascii="American Typewriter" w:hAnsi="American Typewriter"/>
-          <w:sz w:val="28"/>
-          <w:szCs w:val="28"/>
-        </w:rPr>
-        <w:t>MATERiA</w:t>
-      </w:r>
-      <w:proofErr w:type="spellEnd"/>
-      <w:r>
-        <w:rPr>
-          <w:rFonts w:ascii="American Typewriter" w:hAnsi="American Typewriter"/>
-          <w:sz w:val="28"/>
-          <w:szCs w:val="28"/>
-        </w:rPr>
-        <w:t xml:space="preserve"> codes software project</w:t>
+        <w:t>) which is part of the MATERiA codes software project</w:t>
       </w:r>
       <w:r>
         <w:rPr>
@@ -3312,6 +3309,14 @@
           <w:sz w:val="28"/>
           <w:szCs w:val="28"/>
         </w:rPr>
+        <w:t xml:space="preserve">the </w:t>
+      </w:r>
+      <w:r>
+        <w:rPr>
+          <w:rFonts w:ascii="American Typewriter" w:hAnsi="American Typewriter"/>
+          <w:sz w:val="28"/>
+          <w:szCs w:val="28"/>
+        </w:rPr>
         <w:t xml:space="preserve">scientific software, CPD code consists of several </w:t>
       </w:r>
       <w:r>
@@ -3487,16 +3492,7 @@
           <w:sz w:val="28"/>
           <w:szCs w:val="28"/>
         </w:rPr>
-        <w:t>PCC_Support_</w:t>
-      </w:r>
-      <w:proofErr w:type="gramStart"/>
-      <w:r>
-        <w:rPr>
-          <w:rFonts w:ascii="American Typewriter" w:hAnsi="American Typewriter"/>
-          <w:sz w:val="28"/>
-          <w:szCs w:val="28"/>
-        </w:rPr>
-        <w:t>Functions</w:t>
+        <w:t>PCC_Support_Functions</w:t>
       </w:r>
       <w:proofErr w:type="spellEnd"/>
       <w:r>
@@ -3505,7 +3501,7 @@
           <w:sz w:val="28"/>
           <w:szCs w:val="28"/>
         </w:rPr>
-        <w:t xml:space="preserve">,  </w:t>
+        <w:t xml:space="preserve">, </w:t>
       </w:r>
       <w:proofErr w:type="spellStart"/>
       <w:r>
@@ -3514,16 +3510,7 @@
           <w:sz w:val="28"/>
           <w:szCs w:val="28"/>
         </w:rPr>
-        <w:t>PCC</w:t>
-      </w:r>
-      <w:proofErr w:type="gramEnd"/>
-      <w:r>
-        <w:rPr>
-          <w:rFonts w:ascii="American Typewriter" w:hAnsi="American Typewriter"/>
-          <w:sz w:val="28"/>
-          <w:szCs w:val="28"/>
-        </w:rPr>
-        <w:t>_Measures</w:t>
+        <w:t>PCC_Measures</w:t>
       </w:r>
       <w:proofErr w:type="spellEnd"/>
       <w:r>
@@ -3901,6 +3888,17 @@
     </w:p>
     <w:p>
       <w:pPr>
+        <w:spacing w:line="276" w:lineRule="auto"/>
+        <w:jc w:val="both"/>
+        <w:rPr>
+          <w:rFonts w:ascii="American Typewriter" w:hAnsi="American Typewriter"/>
+          <w:sz w:val="28"/>
+          <w:szCs w:val="28"/>
+        </w:rPr>
+      </w:pPr>
+    </w:p>
+    <w:p>
+      <w:pPr>
         <w:pStyle w:val="ListParagraph"/>
         <w:numPr>
           <w:ilvl w:val="0"/>
@@ -3923,6 +3921,7 @@
           <w:sz w:val="28"/>
           <w:szCs w:val="28"/>
         </w:rPr>
+        <w:lastRenderedPageBreak/>
         <w:t>Configuration reader</w:t>
       </w:r>
     </w:p>
@@ -3942,7 +3941,6 @@
           <w:sz w:val="28"/>
           <w:szCs w:val="28"/>
         </w:rPr>
-        <w:lastRenderedPageBreak/>
         <w:t xml:space="preserve">The module includes a single </w:t>
       </w:r>
       <w:proofErr w:type="spellStart"/>
@@ -4116,8 +4114,744 @@
           <w:sz w:val="28"/>
           <w:szCs w:val="28"/>
         </w:rPr>
-        <w:t xml:space="preserve">module. </w:t>
-      </w:r>
+        <w:t>module.</w:t>
+      </w:r>
+    </w:p>
+    <w:p>
+      <w:pPr>
+        <w:spacing w:line="276" w:lineRule="auto"/>
+        <w:jc w:val="both"/>
+        <w:rPr>
+          <w:rFonts w:ascii="American Typewriter" w:hAnsi="American Typewriter"/>
+          <w:sz w:val="28"/>
+          <w:szCs w:val="28"/>
+        </w:rPr>
+      </w:pPr>
+      <w:r>
+        <w:rPr>
+          <w:rFonts w:ascii="American Typewriter" w:hAnsi="American Typewriter"/>
+          <w:sz w:val="28"/>
+          <w:szCs w:val="28"/>
+        </w:rPr>
+        <w:t xml:space="preserve">A special </w:t>
+      </w:r>
+      <w:r>
+        <w:rPr>
+          <w:rFonts w:ascii="American Typewriter" w:hAnsi="American Typewriter"/>
+          <w:b/>
+          <w:bCs/>
+          <w:sz w:val="28"/>
+          <w:szCs w:val="28"/>
+        </w:rPr>
+        <w:t xml:space="preserve">class </w:t>
+      </w:r>
+      <w:r>
+        <w:rPr>
+          <w:rFonts w:ascii="American Typewriter" w:hAnsi="American Typewriter"/>
+          <w:b/>
+          <w:bCs/>
+          <w:i/>
+          <w:iCs/>
+          <w:sz w:val="28"/>
+          <w:szCs w:val="28"/>
+        </w:rPr>
+        <w:t>Config</w:t>
+      </w:r>
+      <w:r>
+        <w:rPr>
+          <w:rFonts w:ascii="American Typewriter" w:hAnsi="American Typewriter"/>
+          <w:sz w:val="28"/>
+          <w:szCs w:val="28"/>
+        </w:rPr>
+        <w:t xml:space="preserve"> defined in </w:t>
+      </w:r>
+      <w:proofErr w:type="spellStart"/>
+      <w:r>
+        <w:rPr>
+          <w:rFonts w:ascii="American Typewriter" w:hAnsi="American Typewriter"/>
+          <w:i/>
+          <w:iCs/>
+          <w:sz w:val="28"/>
+          <w:szCs w:val="28"/>
+        </w:rPr>
+        <w:t>Object.h</w:t>
+      </w:r>
+      <w:proofErr w:type="spellEnd"/>
+      <w:r>
+        <w:rPr>
+          <w:rFonts w:ascii="American Typewriter" w:hAnsi="American Typewriter"/>
+          <w:sz w:val="28"/>
+          <w:szCs w:val="28"/>
+        </w:rPr>
+        <w:t xml:space="preserve"> and described in </w:t>
+      </w:r>
+      <w:r>
+        <w:rPr>
+          <w:rFonts w:ascii="American Typewriter" w:hAnsi="American Typewriter"/>
+          <w:i/>
+          <w:iCs/>
+          <w:sz w:val="28"/>
+          <w:szCs w:val="28"/>
+        </w:rPr>
+        <w:t>Object</w:t>
+      </w:r>
+      <w:r>
+        <w:rPr>
+          <w:rFonts w:ascii="American Typewriter" w:hAnsi="American Typewriter"/>
+          <w:i/>
+          <w:iCs/>
+          <w:sz w:val="28"/>
+          <w:szCs w:val="28"/>
+        </w:rPr>
+        <w:t xml:space="preserve">.cpp </w:t>
+      </w:r>
+      <w:r>
+        <w:rPr>
+          <w:rFonts w:ascii="American Typewriter" w:hAnsi="American Typewriter"/>
+          <w:sz w:val="28"/>
+          <w:szCs w:val="28"/>
+        </w:rPr>
+        <w:t xml:space="preserve">files </w:t>
+      </w:r>
+      <w:r>
+        <w:rPr>
+          <w:rFonts w:ascii="American Typewriter" w:hAnsi="American Typewriter"/>
+          <w:sz w:val="28"/>
+          <w:szCs w:val="28"/>
+        </w:rPr>
+        <w:t>contained all the variables and paths defined as a “configuration”: dimension (</w:t>
+      </w:r>
+      <w:r>
+        <w:rPr>
+          <w:rFonts w:ascii="American Typewriter" w:hAnsi="American Typewriter"/>
+          <w:i/>
+          <w:iCs/>
+          <w:sz w:val="28"/>
+          <w:szCs w:val="28"/>
+        </w:rPr>
+        <w:t>dim</w:t>
+      </w:r>
+      <w:r>
+        <w:rPr>
+          <w:rFonts w:ascii="American Typewriter" w:hAnsi="American Typewriter"/>
+          <w:sz w:val="28"/>
+          <w:szCs w:val="28"/>
+        </w:rPr>
+        <w:t xml:space="preserve">), </w:t>
+      </w:r>
+      <w:proofErr w:type="spellStart"/>
+      <w:r>
+        <w:rPr>
+          <w:rFonts w:ascii="American Typewriter" w:hAnsi="American Typewriter"/>
+          <w:i/>
+          <w:iCs/>
+          <w:sz w:val="28"/>
+          <w:szCs w:val="28"/>
+        </w:rPr>
+        <w:t>source</w:t>
+      </w:r>
+      <w:r>
+        <w:rPr>
+          <w:rFonts w:ascii="American Typewriter" w:hAnsi="American Typewriter"/>
+          <w:sz w:val="28"/>
+          <w:szCs w:val="28"/>
+        </w:rPr>
+        <w:t>_</w:t>
+      </w:r>
+      <w:r>
+        <w:rPr>
+          <w:rFonts w:ascii="American Typewriter" w:hAnsi="American Typewriter"/>
+          <w:i/>
+          <w:iCs/>
+          <w:sz w:val="28"/>
+          <w:szCs w:val="28"/>
+        </w:rPr>
+        <w:t>dir</w:t>
+      </w:r>
+      <w:proofErr w:type="spellEnd"/>
+      <w:r>
+        <w:rPr>
+          <w:rFonts w:ascii="American Typewriter" w:hAnsi="American Typewriter"/>
+          <w:sz w:val="28"/>
+          <w:szCs w:val="28"/>
+        </w:rPr>
+        <w:t xml:space="preserve">, </w:t>
+      </w:r>
+      <w:proofErr w:type="spellStart"/>
+      <w:r>
+        <w:rPr>
+          <w:rFonts w:ascii="American Typewriter" w:hAnsi="American Typewriter"/>
+          <w:i/>
+          <w:iCs/>
+          <w:sz w:val="28"/>
+          <w:szCs w:val="28"/>
+        </w:rPr>
+        <w:t>output_dir</w:t>
+      </w:r>
+      <w:proofErr w:type="spellEnd"/>
+      <w:r>
+        <w:rPr>
+          <w:rFonts w:ascii="American Typewriter" w:hAnsi="American Typewriter"/>
+          <w:sz w:val="28"/>
+          <w:szCs w:val="28"/>
+        </w:rPr>
+        <w:t>, paths to the directory contained sparse matrices of a PCC (</w:t>
+      </w:r>
+      <w:proofErr w:type="spellStart"/>
+      <w:r>
+        <w:rPr>
+          <w:rFonts w:ascii="American Typewriter" w:hAnsi="American Typewriter"/>
+          <w:i/>
+          <w:iCs/>
+          <w:sz w:val="28"/>
+          <w:szCs w:val="28"/>
+        </w:rPr>
+        <w:t>PCCpaths</w:t>
+      </w:r>
+      <w:proofErr w:type="spellEnd"/>
+      <w:r>
+        <w:rPr>
+          <w:rFonts w:ascii="American Typewriter" w:hAnsi="American Typewriter"/>
+          <w:sz w:val="28"/>
+          <w:szCs w:val="28"/>
+        </w:rPr>
+        <w:t xml:space="preserve">), </w:t>
+      </w:r>
+      <w:proofErr w:type="spellStart"/>
+      <w:r>
+        <w:rPr>
+          <w:rFonts w:ascii="American Typewriter" w:hAnsi="American Typewriter"/>
+          <w:i/>
+          <w:iCs/>
+          <w:sz w:val="28"/>
+          <w:szCs w:val="28"/>
+        </w:rPr>
+        <w:t>ConfigVector</w:t>
+      </w:r>
+      <w:proofErr w:type="spellEnd"/>
+      <w:r>
+        <w:rPr>
+          <w:rFonts w:ascii="American Typewriter" w:hAnsi="American Typewriter"/>
+          <w:sz w:val="28"/>
+          <w:szCs w:val="28"/>
+        </w:rPr>
+        <w:t xml:space="preserve"> contained all the </w:t>
+      </w:r>
+      <w:r>
+        <w:rPr>
+          <w:rFonts w:ascii="American Typewriter" w:hAnsi="American Typewriter"/>
+          <w:sz w:val="28"/>
+          <w:szCs w:val="28"/>
+        </w:rPr>
+        <w:t xml:space="preserve">“keys” necessary for the Main module execution, and separately </w:t>
+      </w:r>
+      <w:proofErr w:type="spellStart"/>
+      <w:r>
+        <w:rPr>
+          <w:rFonts w:ascii="American Typewriter" w:hAnsi="American Typewriter"/>
+          <w:i/>
+          <w:iCs/>
+          <w:sz w:val="28"/>
+          <w:szCs w:val="28"/>
+        </w:rPr>
+        <w:t>main_type</w:t>
+      </w:r>
+      <w:proofErr w:type="spellEnd"/>
+      <w:r>
+        <w:rPr>
+          <w:rFonts w:ascii="American Typewriter" w:hAnsi="American Typewriter"/>
+          <w:sz w:val="28"/>
+          <w:szCs w:val="28"/>
+        </w:rPr>
+        <w:t xml:space="preserve"> variable with simulation task (</w:t>
+      </w:r>
+      <w:proofErr w:type="spellStart"/>
+      <w:r>
+        <w:rPr>
+          <w:rFonts w:ascii="American Typewriter" w:hAnsi="American Typewriter"/>
+          <w:i/>
+          <w:iCs/>
+          <w:sz w:val="28"/>
+          <w:szCs w:val="28"/>
+        </w:rPr>
+        <w:t>sim_task</w:t>
+      </w:r>
+      <w:proofErr w:type="spellEnd"/>
+      <w:r>
+        <w:rPr>
+          <w:rFonts w:ascii="American Typewriter" w:hAnsi="American Typewriter"/>
+          <w:sz w:val="28"/>
+          <w:szCs w:val="28"/>
+        </w:rPr>
+        <w:t xml:space="preserve">) contained the </w:t>
+      </w:r>
+      <w:r>
+        <w:rPr>
+          <w:rFonts w:ascii="American Typewriter" w:hAnsi="American Typewriter"/>
+          <w:sz w:val="28"/>
+          <w:szCs w:val="28"/>
+        </w:rPr>
+        <w:t>path to the corresponding *.</w:t>
+      </w:r>
+      <w:proofErr w:type="spellStart"/>
+      <w:r>
+        <w:rPr>
+          <w:rFonts w:ascii="American Typewriter" w:hAnsi="American Typewriter"/>
+          <w:sz w:val="28"/>
+          <w:szCs w:val="28"/>
+        </w:rPr>
+        <w:t>cpp</w:t>
+      </w:r>
+      <w:proofErr w:type="spellEnd"/>
+      <w:r>
+        <w:rPr>
+          <w:rFonts w:ascii="American Typewriter" w:hAnsi="American Typewriter"/>
+          <w:sz w:val="28"/>
+          <w:szCs w:val="28"/>
+        </w:rPr>
+        <w:t xml:space="preserve"> file containing a 'simulation task'</w:t>
+      </w:r>
+      <w:r>
+        <w:rPr>
+          <w:rFonts w:ascii="American Typewriter" w:hAnsi="American Typewriter"/>
+          <w:sz w:val="28"/>
+          <w:szCs w:val="28"/>
+        </w:rPr>
+        <w:t xml:space="preserve"> if the ‘TASK’ mode is specified. Finally, </w:t>
+      </w:r>
+      <w:proofErr w:type="spellStart"/>
+      <w:r>
+        <w:rPr>
+          <w:rFonts w:ascii="American Typewriter" w:hAnsi="American Typewriter"/>
+          <w:sz w:val="28"/>
+          <w:szCs w:val="28"/>
+        </w:rPr>
+        <w:t>Configuration_State</w:t>
+      </w:r>
+      <w:proofErr w:type="spellEnd"/>
+      <w:r>
+        <w:rPr>
+          <w:rFonts w:ascii="American Typewriter" w:hAnsi="American Typewriter"/>
+          <w:sz w:val="28"/>
+          <w:szCs w:val="28"/>
+        </w:rPr>
+        <w:t xml:space="preserve"> and </w:t>
+      </w:r>
+      <w:proofErr w:type="spellStart"/>
+      <w:r>
+        <w:rPr>
+          <w:rFonts w:ascii="American Typewriter" w:hAnsi="American Typewriter"/>
+          <w:sz w:val="28"/>
+          <w:szCs w:val="28"/>
+        </w:rPr>
+        <w:t>Configuration_</w:t>
+      </w:r>
+      <w:r>
+        <w:rPr>
+          <w:rFonts w:ascii="American Typewriter" w:hAnsi="American Typewriter"/>
+          <w:sz w:val="28"/>
+          <w:szCs w:val="28"/>
+        </w:rPr>
+        <w:t>c</w:t>
+      </w:r>
+      <w:r>
+        <w:rPr>
+          <w:rFonts w:ascii="American Typewriter" w:hAnsi="American Typewriter"/>
+          <w:sz w:val="28"/>
+          <w:szCs w:val="28"/>
+        </w:rPr>
+        <w:t>State</w:t>
+      </w:r>
+      <w:proofErr w:type="spellEnd"/>
+      <w:r>
+        <w:rPr>
+          <w:rFonts w:ascii="American Typewriter" w:hAnsi="American Typewriter"/>
+          <w:sz w:val="28"/>
+          <w:szCs w:val="28"/>
+        </w:rPr>
+        <w:t xml:space="preserve"> are the vectors of vectors (</w:t>
+      </w:r>
+      <w:proofErr w:type="spellStart"/>
+      <w:r>
+        <w:rPr>
+          <w:rFonts w:ascii="American Typewriter" w:hAnsi="American Typewriter"/>
+          <w:i/>
+          <w:iCs/>
+          <w:sz w:val="28"/>
+          <w:szCs w:val="28"/>
+        </w:rPr>
+        <w:t>State_p_vector</w:t>
+      </w:r>
+      <w:proofErr w:type="spellEnd"/>
+      <w:r>
+        <w:rPr>
+          <w:rFonts w:ascii="American Typewriter" w:hAnsi="American Typewriter"/>
+          <w:sz w:val="28"/>
+          <w:szCs w:val="28"/>
+        </w:rPr>
+        <w:t>,</w:t>
+      </w:r>
+      <w:r>
+        <w:rPr>
+          <w:rFonts w:ascii="American Typewriter" w:hAnsi="American Typewriter"/>
+          <w:i/>
+          <w:iCs/>
+          <w:sz w:val="28"/>
+          <w:szCs w:val="28"/>
+        </w:rPr>
+        <w:t xml:space="preserve"> </w:t>
+      </w:r>
+      <w:proofErr w:type="spellStart"/>
+      <w:r>
+        <w:rPr>
+          <w:rFonts w:ascii="American Typewriter" w:hAnsi="American Typewriter"/>
+          <w:i/>
+          <w:iCs/>
+          <w:sz w:val="28"/>
+          <w:szCs w:val="28"/>
+        </w:rPr>
+        <w:t>State_f_vector</w:t>
+      </w:r>
+      <w:proofErr w:type="spellEnd"/>
+      <w:r>
+        <w:rPr>
+          <w:rFonts w:ascii="American Typewriter" w:hAnsi="American Typewriter"/>
+          <w:sz w:val="28"/>
+          <w:szCs w:val="28"/>
+        </w:rPr>
+        <w:t>,</w:t>
+      </w:r>
+      <w:r>
+        <w:rPr>
+          <w:rFonts w:ascii="American Typewriter" w:hAnsi="American Typewriter"/>
+          <w:i/>
+          <w:iCs/>
+          <w:sz w:val="28"/>
+          <w:szCs w:val="28"/>
+        </w:rPr>
+        <w:t xml:space="preserve"> </w:t>
+      </w:r>
+      <w:proofErr w:type="spellStart"/>
+      <w:r>
+        <w:rPr>
+          <w:rFonts w:ascii="American Typewriter" w:hAnsi="American Typewriter"/>
+          <w:i/>
+          <w:iCs/>
+          <w:sz w:val="28"/>
+          <w:szCs w:val="28"/>
+        </w:rPr>
+        <w:t>State_e_vector</w:t>
+      </w:r>
+      <w:proofErr w:type="spellEnd"/>
+      <w:r>
+        <w:rPr>
+          <w:rFonts w:ascii="American Typewriter" w:hAnsi="American Typewriter"/>
+          <w:sz w:val="28"/>
+          <w:szCs w:val="28"/>
+        </w:rPr>
+        <w:t>,</w:t>
+      </w:r>
+      <w:r>
+        <w:rPr>
+          <w:rFonts w:ascii="American Typewriter" w:hAnsi="American Typewriter"/>
+          <w:i/>
+          <w:iCs/>
+          <w:sz w:val="28"/>
+          <w:szCs w:val="28"/>
+        </w:rPr>
+        <w:t xml:space="preserve"> </w:t>
+      </w:r>
+      <w:proofErr w:type="spellStart"/>
+      <w:r>
+        <w:rPr>
+          <w:rFonts w:ascii="American Typewriter" w:hAnsi="American Typewriter"/>
+          <w:i/>
+          <w:iCs/>
+          <w:sz w:val="28"/>
+          <w:szCs w:val="28"/>
+        </w:rPr>
+        <w:t>State_n_vector</w:t>
+      </w:r>
+      <w:proofErr w:type="spellEnd"/>
+      <w:r>
+        <w:rPr>
+          <w:rFonts w:ascii="American Typewriter" w:hAnsi="American Typewriter"/>
+          <w:sz w:val="28"/>
+          <w:szCs w:val="28"/>
+        </w:rPr>
+        <w:t xml:space="preserve"> and </w:t>
+      </w:r>
+      <w:proofErr w:type="spellStart"/>
+      <w:r>
+        <w:rPr>
+          <w:rFonts w:ascii="American Typewriter" w:hAnsi="American Typewriter"/>
+          <w:i/>
+          <w:iCs/>
+          <w:sz w:val="28"/>
+          <w:szCs w:val="28"/>
+        </w:rPr>
+        <w:t>State_pfracture_vector</w:t>
+      </w:r>
+      <w:proofErr w:type="spellEnd"/>
+      <w:r>
+        <w:rPr>
+          <w:rFonts w:ascii="American Typewriter" w:hAnsi="American Typewriter"/>
+          <w:sz w:val="28"/>
+          <w:szCs w:val="28"/>
+        </w:rPr>
+        <w:t>,</w:t>
+      </w:r>
+      <w:r>
+        <w:rPr>
+          <w:rFonts w:ascii="American Typewriter" w:hAnsi="American Typewriter"/>
+          <w:i/>
+          <w:iCs/>
+          <w:sz w:val="28"/>
+          <w:szCs w:val="28"/>
+        </w:rPr>
+        <w:t xml:space="preserve"> </w:t>
+      </w:r>
+      <w:proofErr w:type="spellStart"/>
+      <w:r>
+        <w:rPr>
+          <w:rFonts w:ascii="American Typewriter" w:hAnsi="American Typewriter"/>
+          <w:i/>
+          <w:iCs/>
+          <w:sz w:val="28"/>
+          <w:szCs w:val="28"/>
+        </w:rPr>
+        <w:t>State_ffracture_vector</w:t>
+      </w:r>
+      <w:proofErr w:type="spellEnd"/>
+      <w:r>
+        <w:rPr>
+          <w:rFonts w:ascii="American Typewriter" w:hAnsi="American Typewriter"/>
+          <w:sz w:val="28"/>
+          <w:szCs w:val="28"/>
+        </w:rPr>
+        <w:t>,</w:t>
+      </w:r>
+      <w:r>
+        <w:rPr>
+          <w:rFonts w:ascii="American Typewriter" w:hAnsi="American Typewriter"/>
+          <w:i/>
+          <w:iCs/>
+          <w:sz w:val="28"/>
+          <w:szCs w:val="28"/>
+        </w:rPr>
+        <w:t xml:space="preserve"> </w:t>
+      </w:r>
+      <w:proofErr w:type="spellStart"/>
+      <w:r>
+        <w:rPr>
+          <w:rFonts w:ascii="American Typewriter" w:hAnsi="American Typewriter"/>
+          <w:i/>
+          <w:iCs/>
+          <w:sz w:val="28"/>
+          <w:szCs w:val="28"/>
+        </w:rPr>
+        <w:t>State_efracture_vector</w:t>
+      </w:r>
+      <w:proofErr w:type="spellEnd"/>
+      <w:r>
+        <w:rPr>
+          <w:rFonts w:ascii="American Typewriter" w:hAnsi="American Typewriter"/>
+          <w:sz w:val="28"/>
+          <w:szCs w:val="28"/>
+        </w:rPr>
+        <w:t>,</w:t>
+      </w:r>
+      <w:r>
+        <w:rPr>
+          <w:rFonts w:ascii="American Typewriter" w:hAnsi="American Typewriter"/>
+          <w:i/>
+          <w:iCs/>
+          <w:sz w:val="28"/>
+          <w:szCs w:val="28"/>
+        </w:rPr>
+        <w:t xml:space="preserve"> </w:t>
+      </w:r>
+      <w:proofErr w:type="spellStart"/>
+      <w:r>
+        <w:rPr>
+          <w:rFonts w:ascii="American Typewriter" w:hAnsi="American Typewriter"/>
+          <w:i/>
+          <w:iCs/>
+          <w:sz w:val="28"/>
+          <w:szCs w:val="28"/>
+        </w:rPr>
+        <w:t>State_nfracture_vector</w:t>
+      </w:r>
+      <w:proofErr w:type="spellEnd"/>
+      <w:r>
+        <w:rPr>
+          <w:rFonts w:ascii="American Typewriter" w:hAnsi="American Typewriter"/>
+          <w:sz w:val="28"/>
+          <w:szCs w:val="28"/>
+        </w:rPr>
+        <w:t xml:space="preserve">, respectively) setting the configuration of </w:t>
+      </w:r>
+      <w:r>
+        <w:rPr>
+          <w:rFonts w:ascii="American Typewriter" w:hAnsi="American Typewriter"/>
+          <w:i/>
+          <w:iCs/>
+          <w:sz w:val="28"/>
+          <w:szCs w:val="28"/>
+        </w:rPr>
+        <w:t>special</w:t>
+      </w:r>
+      <w:r>
+        <w:rPr>
+          <w:rFonts w:ascii="American Typewriter" w:hAnsi="American Typewriter"/>
+          <w:sz w:val="28"/>
+          <w:szCs w:val="28"/>
+        </w:rPr>
+        <w:t xml:space="preserve"> and </w:t>
+      </w:r>
+      <w:r>
+        <w:rPr>
+          <w:rFonts w:ascii="American Typewriter" w:hAnsi="American Typewriter"/>
+          <w:i/>
+          <w:iCs/>
+          <w:sz w:val="28"/>
+          <w:szCs w:val="28"/>
+        </w:rPr>
+        <w:t>induced</w:t>
+      </w:r>
+      <w:r>
+        <w:rPr>
+          <w:rFonts w:ascii="American Typewriter" w:hAnsi="American Typewriter"/>
+          <w:sz w:val="28"/>
+          <w:szCs w:val="28"/>
+        </w:rPr>
+        <w:t xml:space="preserve"> cells in each of the PCC’s </w:t>
+      </w:r>
+      <w:proofErr w:type="spellStart"/>
+      <w:r>
+        <w:rPr>
+          <w:rFonts w:ascii="American Typewriter" w:hAnsi="American Typewriter"/>
+          <w:sz w:val="28"/>
+          <w:szCs w:val="28"/>
+        </w:rPr>
+        <w:t>sceletons</w:t>
+      </w:r>
+      <w:proofErr w:type="spellEnd"/>
+      <w:r>
+        <w:rPr>
+          <w:rFonts w:ascii="American Typewriter" w:hAnsi="American Typewriter"/>
+          <w:sz w:val="28"/>
+          <w:szCs w:val="28"/>
+        </w:rPr>
+        <w:t xml:space="preserve"> (</w:t>
+      </w:r>
+      <w:r>
+        <w:rPr>
+          <w:rFonts w:ascii="American Typewriter" w:hAnsi="American Typewriter"/>
+          <w:i/>
+          <w:iCs/>
+          <w:sz w:val="28"/>
+          <w:szCs w:val="28"/>
+        </w:rPr>
+        <w:t>p</w:t>
+      </w:r>
+      <w:r>
+        <w:rPr>
+          <w:rFonts w:ascii="American Typewriter" w:hAnsi="American Typewriter"/>
+          <w:sz w:val="28"/>
+          <w:szCs w:val="28"/>
+        </w:rPr>
+        <w:t xml:space="preserve"> – for polytopes, </w:t>
+      </w:r>
+      <w:r>
+        <w:rPr>
+          <w:rFonts w:ascii="American Typewriter" w:hAnsi="American Typewriter"/>
+          <w:i/>
+          <w:iCs/>
+          <w:sz w:val="28"/>
+          <w:szCs w:val="28"/>
+        </w:rPr>
+        <w:t>f</w:t>
+      </w:r>
+      <w:r>
+        <w:rPr>
+          <w:rFonts w:ascii="American Typewriter" w:hAnsi="American Typewriter"/>
+          <w:sz w:val="28"/>
+          <w:szCs w:val="28"/>
+        </w:rPr>
+        <w:t xml:space="preserve"> – for</w:t>
+      </w:r>
+      <w:r>
+        <w:rPr>
+          <w:rFonts w:ascii="American Typewriter" w:hAnsi="American Typewriter"/>
+          <w:sz w:val="28"/>
+          <w:szCs w:val="28"/>
+        </w:rPr>
+        <w:t xml:space="preserve"> faces, </w:t>
+      </w:r>
+      <w:r>
+        <w:rPr>
+          <w:rFonts w:ascii="American Typewriter" w:hAnsi="American Typewriter"/>
+          <w:i/>
+          <w:iCs/>
+          <w:sz w:val="28"/>
+          <w:szCs w:val="28"/>
+        </w:rPr>
+        <w:t>e</w:t>
+      </w:r>
+      <w:r>
+        <w:rPr>
+          <w:rFonts w:ascii="American Typewriter" w:hAnsi="American Typewriter"/>
+          <w:sz w:val="28"/>
+          <w:szCs w:val="28"/>
+        </w:rPr>
+        <w:t xml:space="preserve"> – for</w:t>
+      </w:r>
+      <w:r>
+        <w:rPr>
+          <w:rFonts w:ascii="American Typewriter" w:hAnsi="American Typewriter"/>
+          <w:sz w:val="28"/>
+          <w:szCs w:val="28"/>
+        </w:rPr>
+        <w:t xml:space="preserve"> edges, and </w:t>
+      </w:r>
+      <w:r>
+        <w:rPr>
+          <w:rFonts w:ascii="American Typewriter" w:hAnsi="American Typewriter"/>
+          <w:i/>
+          <w:iCs/>
+          <w:sz w:val="28"/>
+          <w:szCs w:val="28"/>
+        </w:rPr>
+        <w:t>n</w:t>
+      </w:r>
+      <w:r>
+        <w:rPr>
+          <w:rFonts w:ascii="American Typewriter" w:hAnsi="American Typewriter"/>
+          <w:sz w:val="28"/>
+          <w:szCs w:val="28"/>
+        </w:rPr>
+        <w:t xml:space="preserve"> – </w:t>
+      </w:r>
+      <w:r>
+        <w:rPr>
+          <w:rFonts w:ascii="American Typewriter" w:hAnsi="American Typewriter"/>
+          <w:sz w:val="28"/>
+          <w:szCs w:val="28"/>
+        </w:rPr>
+        <w:t>for nodes).</w:t>
+      </w:r>
+    </w:p>
+    <w:p>
+      <w:pPr>
+        <w:spacing w:line="276" w:lineRule="auto"/>
+        <w:jc w:val="both"/>
+        <w:rPr>
+          <w:rFonts w:ascii="American Typewriter" w:hAnsi="American Typewriter"/>
+          <w:sz w:val="28"/>
+          <w:szCs w:val="28"/>
+        </w:rPr>
+      </w:pPr>
     </w:p>
     <w:p>
       <w:pPr>
@@ -4298,6 +5032,17 @@
     </w:p>
     <w:p>
       <w:pPr>
+        <w:spacing w:line="276" w:lineRule="auto"/>
+        <w:jc w:val="both"/>
+        <w:rPr>
+          <w:rFonts w:ascii="American Typewriter" w:hAnsi="American Typewriter"/>
+          <w:sz w:val="28"/>
+          <w:szCs w:val="28"/>
+        </w:rPr>
+      </w:pPr>
+    </w:p>
+    <w:p>
+      <w:pPr>
         <w:pStyle w:val="ListParagraph"/>
         <w:numPr>
           <w:ilvl w:val="0"/>
@@ -4422,6 +5167,17 @@
     </w:p>
     <w:p>
       <w:pPr>
+        <w:spacing w:line="276" w:lineRule="auto"/>
+        <w:jc w:val="both"/>
+        <w:rPr>
+          <w:rFonts w:ascii="American Typewriter" w:hAnsi="American Typewriter"/>
+          <w:sz w:val="28"/>
+          <w:szCs w:val="28"/>
+        </w:rPr>
+      </w:pPr>
+    </w:p>
+    <w:p>
+      <w:pPr>
         <w:pStyle w:val="ListParagraph"/>
         <w:numPr>
           <w:ilvl w:val="0"/>
@@ -4465,7 +5221,64 @@
           <w:sz w:val="28"/>
           <w:szCs w:val="28"/>
         </w:rPr>
-        <w:t>The model contains the definitions of all classes (structures and methods associated with them) used in the project. As the project priority is the achievement of the maximal possible computational efficiency (without too much harm on clarity and simplicity), the classes defined in this module rarely employed in the core libraries and primarily used for storage</w:t>
+        <w:t xml:space="preserve">The model contains the definitions of all classes (structures and methods associated with them) used in the project. As the project </w:t>
+      </w:r>
+      <w:r>
+        <w:rPr>
+          <w:rFonts w:ascii="American Typewriter" w:hAnsi="American Typewriter"/>
+          <w:sz w:val="28"/>
+          <w:szCs w:val="28"/>
+        </w:rPr>
+        <w:lastRenderedPageBreak/>
+        <w:t xml:space="preserve">priority is the achievement of the maximal possible computational efficiency (without too much harm </w:t>
+      </w:r>
+      <w:r>
+        <w:rPr>
+          <w:rFonts w:ascii="American Typewriter" w:hAnsi="American Typewriter"/>
+          <w:sz w:val="28"/>
+          <w:szCs w:val="28"/>
+        </w:rPr>
+        <w:t>to</w:t>
+      </w:r>
+      <w:r>
+        <w:rPr>
+          <w:rFonts w:ascii="American Typewriter" w:hAnsi="American Typewriter"/>
+          <w:sz w:val="28"/>
+          <w:szCs w:val="28"/>
+        </w:rPr>
+        <w:t xml:space="preserve"> clarity and simplicity), the classes defined in this module </w:t>
+      </w:r>
+      <w:r>
+        <w:rPr>
+          <w:rFonts w:ascii="American Typewriter" w:hAnsi="American Typewriter"/>
+          <w:sz w:val="28"/>
+          <w:szCs w:val="28"/>
+        </w:rPr>
+        <w:t xml:space="preserve">are </w:t>
+      </w:r>
+      <w:r>
+        <w:rPr>
+          <w:rFonts w:ascii="American Typewriter" w:hAnsi="American Typewriter"/>
+          <w:sz w:val="28"/>
+          <w:szCs w:val="28"/>
+        </w:rPr>
+        <w:t xml:space="preserve">rarely employed in the core libraries and </w:t>
+      </w:r>
+      <w:r>
+        <w:rPr>
+          <w:rFonts w:ascii="American Typewriter" w:hAnsi="American Typewriter"/>
+          <w:sz w:val="28"/>
+          <w:szCs w:val="28"/>
+        </w:rPr>
+        <w:t xml:space="preserve">are </w:t>
+      </w:r>
+      <w:r>
+        <w:rPr>
+          <w:rFonts w:ascii="American Typewriter" w:hAnsi="American Typewriter"/>
+          <w:sz w:val="28"/>
+          <w:szCs w:val="28"/>
+        </w:rPr>
+        <w:t>primarily used for storage</w:t>
       </w:r>
       <w:r>
         <w:rPr>
@@ -4515,7 +5328,23 @@
           <w:sz w:val="28"/>
           <w:szCs w:val="28"/>
         </w:rPr>
-        <w:t>of the obtain results</w:t>
+        <w:t>of the obtain</w:t>
+      </w:r>
+      <w:r>
+        <w:rPr>
+          <w:rFonts w:ascii="American Typewriter" w:hAnsi="American Typewriter"/>
+          <w:sz w:val="28"/>
+          <w:szCs w:val="28"/>
+        </w:rPr>
+        <w:t>ed</w:t>
+      </w:r>
+      <w:r>
+        <w:rPr>
+          <w:rFonts w:ascii="American Typewriter" w:hAnsi="American Typewriter"/>
+          <w:sz w:val="28"/>
+          <w:szCs w:val="28"/>
+        </w:rPr>
+        <w:t xml:space="preserve"> results</w:t>
       </w:r>
       <w:r>
         <w:rPr>
@@ -4575,8 +5404,67 @@
           <w:sz w:val="28"/>
           <w:szCs w:val="28"/>
         </w:rPr>
-        <w:t xml:space="preserve"> module and containing diverse set of vectors of different types.</w:t>
-      </w:r>
+        <w:t xml:space="preserve"> module </w:t>
+      </w:r>
+      <w:r>
+        <w:rPr>
+          <w:rFonts w:ascii="American Typewriter" w:hAnsi="American Typewriter"/>
+          <w:sz w:val="28"/>
+          <w:szCs w:val="28"/>
+        </w:rPr>
+        <w:t>which</w:t>
+      </w:r>
+      <w:r>
+        <w:rPr>
+          <w:rFonts w:ascii="American Typewriter" w:hAnsi="American Typewriter"/>
+          <w:sz w:val="28"/>
+          <w:szCs w:val="28"/>
+        </w:rPr>
+        <w:t xml:space="preserve"> contain</w:t>
+      </w:r>
+      <w:r>
+        <w:rPr>
+          <w:rFonts w:ascii="American Typewriter" w:hAnsi="American Typewriter"/>
+          <w:sz w:val="28"/>
+          <w:szCs w:val="28"/>
+        </w:rPr>
+        <w:t>s</w:t>
+      </w:r>
+      <w:r>
+        <w:rPr>
+          <w:rFonts w:ascii="American Typewriter" w:hAnsi="American Typewriter"/>
+          <w:sz w:val="28"/>
+          <w:szCs w:val="28"/>
+        </w:rPr>
+        <w:t xml:space="preserve"> </w:t>
+      </w:r>
+      <w:r>
+        <w:rPr>
+          <w:rFonts w:ascii="American Typewriter" w:hAnsi="American Typewriter"/>
+          <w:sz w:val="28"/>
+          <w:szCs w:val="28"/>
+        </w:rPr>
+        <w:t xml:space="preserve">a </w:t>
+      </w:r>
+      <w:r>
+        <w:rPr>
+          <w:rFonts w:ascii="American Typewriter" w:hAnsi="American Typewriter"/>
+          <w:sz w:val="28"/>
+          <w:szCs w:val="28"/>
+        </w:rPr>
+        <w:t>diverse set of vectors of different types.</w:t>
+      </w:r>
+    </w:p>
+    <w:p>
+      <w:pPr>
+        <w:spacing w:line="276" w:lineRule="auto"/>
+        <w:jc w:val="both"/>
+        <w:rPr>
+          <w:rFonts w:ascii="American Typewriter" w:hAnsi="American Typewriter"/>
+          <w:sz w:val="28"/>
+          <w:szCs w:val="28"/>
+        </w:rPr>
+      </w:pPr>
     </w:p>
     <w:p>
       <w:pPr>
@@ -4883,16 +5771,7 @@
           <w:sz w:val="28"/>
           <w:szCs w:val="28"/>
         </w:rPr>
-        <w:t xml:space="preserve"> according to </w:t>
-      </w:r>
-      <w:r>
-        <w:rPr>
-          <w:rFonts w:ascii="American Typewriter" w:hAnsi="American Typewriter"/>
-          <w:sz w:val="28"/>
-          <w:szCs w:val="28"/>
-        </w:rPr>
-        <w:lastRenderedPageBreak/>
-        <w:t>some governing principles</w:t>
+        <w:t xml:space="preserve"> according to some governing principles</w:t>
       </w:r>
       <w:r>
         <w:rPr>
@@ -5120,6 +5999,17 @@
         </w:rPr>
         <w:t xml:space="preserve"> (labels) assigned for each of the k-cells. Please see the project Theoretical Manual for more details.</w:t>
       </w:r>
+    </w:p>
+    <w:p>
+      <w:pPr>
+        <w:spacing w:line="276" w:lineRule="auto"/>
+        <w:jc w:val="both"/>
+        <w:rPr>
+          <w:rFonts w:ascii="American Typewriter" w:hAnsi="American Typewriter"/>
+          <w:sz w:val="28"/>
+          <w:szCs w:val="28"/>
+        </w:rPr>
+      </w:pPr>
     </w:p>
     <w:p>
       <w:pPr>
@@ -5402,24 +6292,46 @@
         </w:rPr>
         <w:t xml:space="preserve"> all the calculated vectors ready for their writing to files by the </w:t>
       </w:r>
+    </w:p>
+    <w:p>
+      <w:pPr>
+        <w:pStyle w:val="ListParagraph"/>
+        <w:numPr>
+          <w:ilvl w:val="0"/>
+          <w:numId w:val="8"/>
+        </w:numPr>
+        <w:spacing w:line="276" w:lineRule="auto"/>
+        <w:jc w:val="both"/>
+        <w:rPr>
+          <w:rFonts w:ascii="American Typewriter" w:hAnsi="American Typewriter"/>
+          <w:sz w:val="28"/>
+          <w:szCs w:val="28"/>
+        </w:rPr>
+      </w:pPr>
       <w:proofErr w:type="spellStart"/>
       <w:r>
         <w:rPr>
           <w:rFonts w:ascii="American Typewriter" w:hAnsi="American Typewriter"/>
-          <w:sz w:val="28"/>
-          <w:szCs w:val="28"/>
-        </w:rPr>
+          <w:b/>
+          <w:bCs/>
+          <w:sz w:val="28"/>
+          <w:szCs w:val="28"/>
+        </w:rPr>
+        <w:lastRenderedPageBreak/>
         <w:t>PCC_Writer</w:t>
       </w:r>
       <w:proofErr w:type="spellEnd"/>
-      <w:r>
-        <w:rPr>
-          <w:rFonts w:ascii="American Typewriter" w:hAnsi="American Typewriter"/>
-          <w:sz w:val="28"/>
-          <w:szCs w:val="28"/>
-        </w:rPr>
-        <w:t xml:space="preserve"> module. </w:t>
-      </w:r>
+    </w:p>
+    <w:p>
+      <w:pPr>
+        <w:spacing w:line="276" w:lineRule="auto"/>
+        <w:jc w:val="both"/>
+        <w:rPr>
+          <w:rFonts w:ascii="American Typewriter" w:hAnsi="American Typewriter"/>
+          <w:sz w:val="28"/>
+          <w:szCs w:val="28"/>
+        </w:rPr>
+      </w:pPr>
       <w:r>
         <w:rPr>
           <w:rFonts w:ascii="American Typewriter" w:hAnsi="American Typewriter"/>
@@ -5704,18 +6616,6 @@
     <w:p>
       <w:pPr>
         <w:spacing w:line="276" w:lineRule="auto"/>
-        <w:rPr>
-          <w:rFonts w:ascii="American Typewriter" w:hAnsi="American Typewriter"/>
-          <w:b/>
-          <w:bCs/>
-          <w:sz w:val="28"/>
-          <w:szCs w:val="28"/>
-        </w:rPr>
-      </w:pPr>
-    </w:p>
-    <w:p>
-      <w:pPr>
-        <w:spacing w:line="276" w:lineRule="auto"/>
         <w:jc w:val="both"/>
         <w:rPr>
           <w:rFonts w:ascii="American Typewriter" w:hAnsi="American Typewriter"/>
@@ -5807,23 +6707,7 @@
           <w:sz w:val="28"/>
           <w:szCs w:val="28"/>
         </w:rPr>
-        <w:t xml:space="preserve"> and </w:t>
-      </w:r>
-      <w:r>
-        <w:rPr>
-          <w:rFonts w:ascii="American Typewriter" w:hAnsi="American Typewriter"/>
-          <w:sz w:val="28"/>
-          <w:szCs w:val="28"/>
-        </w:rPr>
-        <w:t>Objects.</w:t>
-      </w:r>
-      <w:r>
-        <w:rPr>
-          <w:rFonts w:ascii="American Typewriter" w:hAnsi="American Typewriter"/>
-          <w:sz w:val="28"/>
-          <w:szCs w:val="28"/>
-        </w:rPr>
-        <w:t>cpp modules. This class contained:</w:t>
+        <w:t xml:space="preserve"> and Objects.cpp modules. This class contained:</w:t>
       </w:r>
     </w:p>
     <w:p>
@@ -6059,15 +6943,7 @@
           <w:sz w:val="28"/>
           <w:szCs w:val="28"/>
         </w:rPr>
-        <w:t xml:space="preserve"> </w:t>
-      </w:r>
-      <w:r>
-        <w:rPr>
-          <w:rFonts w:ascii="American Typewriter" w:hAnsi="American Typewriter"/>
-          <w:sz w:val="28"/>
-          <w:szCs w:val="28"/>
-        </w:rPr>
-        <w:t>(</w:t>
+        <w:t xml:space="preserve"> (</w:t>
       </w:r>
       <w:proofErr w:type="spellStart"/>
       <w:r>
@@ -6189,7 +7065,6 @@
           <w:sz w:val="28"/>
           <w:szCs w:val="28"/>
         </w:rPr>
-        <w:lastRenderedPageBreak/>
         <w:t>Initial State vectors of inclusions (</w:t>
       </w:r>
       <w:proofErr w:type="spellStart"/>
@@ -6217,23 +7092,7 @@
           <w:sz w:val="28"/>
           <w:szCs w:val="28"/>
         </w:rPr>
-        <w:t>Configuration_</w:t>
-      </w:r>
-      <w:r>
-        <w:rPr>
-          <w:rFonts w:ascii="American Typewriter" w:hAnsi="American Typewriter"/>
-          <w:sz w:val="28"/>
-          <w:szCs w:val="28"/>
-        </w:rPr>
-        <w:t>c</w:t>
-      </w:r>
-      <w:r>
-        <w:rPr>
-          <w:rFonts w:ascii="American Typewriter" w:hAnsi="American Typewriter"/>
-          <w:sz w:val="28"/>
-          <w:szCs w:val="28"/>
-        </w:rPr>
-        <w:t>State</w:t>
+        <w:t>Configuration_cState</w:t>
       </w:r>
       <w:proofErr w:type="spellEnd"/>
       <w:r>
@@ -6705,10 +7564,20 @@
       <w:r>
         <w:rPr>
           <w:rFonts w:ascii="American Typewriter" w:hAnsi="American Typewriter"/>
-          <w:sz w:val="28"/>
-          <w:szCs w:val="28"/>
-        </w:rPr>
-        <w:t>dim = 3</w:t>
+          <w:i/>
+          <w:iCs/>
+          <w:sz w:val="28"/>
+          <w:szCs w:val="28"/>
+        </w:rPr>
+        <w:t>dim</w:t>
+      </w:r>
+      <w:r>
+        <w:rPr>
+          <w:rFonts w:ascii="American Typewriter" w:hAnsi="American Typewriter"/>
+          <w:sz w:val="28"/>
+          <w:szCs w:val="28"/>
+        </w:rPr>
+        <w:t xml:space="preserve"> = 3</w:t>
       </w:r>
       <w:r>
         <w:rPr>
@@ -6752,10 +7621,20 @@
       <w:r>
         <w:rPr>
           <w:rFonts w:ascii="American Typewriter" w:hAnsi="American Typewriter"/>
-          <w:sz w:val="28"/>
-          <w:szCs w:val="28"/>
-        </w:rPr>
-        <w:t>source = … \</w:t>
+          <w:i/>
+          <w:iCs/>
+          <w:sz w:val="28"/>
+          <w:szCs w:val="28"/>
+        </w:rPr>
+        <w:t>source</w:t>
+      </w:r>
+      <w:r>
+        <w:rPr>
+          <w:rFonts w:ascii="American Typewriter" w:hAnsi="American Typewriter"/>
+          <w:sz w:val="28"/>
+          <w:szCs w:val="28"/>
+        </w:rPr>
+        <w:t xml:space="preserve"> = … \</w:t>
       </w:r>
       <w:r>
         <w:rPr>
@@ -6846,465 +7725,447 @@
           <w:sz w:val="28"/>
           <w:szCs w:val="28"/>
         </w:rPr>
-        <w:t>‘output=…\’ set the output directory for the Writer module - where all the calculation results will be written.</w:t>
-      </w:r>
-      <w:r>
-        <w:rPr>
-          <w:rFonts w:ascii="American Typewriter" w:hAnsi="American Typewriter"/>
-          <w:sz w:val="28"/>
-          <w:szCs w:val="28"/>
-        </w:rPr>
-        <w:t xml:space="preserve"> </w:t>
-      </w:r>
-      <w:r>
-        <w:rPr>
-          <w:rFonts w:ascii="American Typewriter" w:hAnsi="American Typewriter"/>
-          <w:sz w:val="28"/>
-          <w:szCs w:val="28"/>
-        </w:rPr>
-        <w:t>It is important to use “\” symbol at the end of the output path!</w:t>
-      </w:r>
-    </w:p>
-    <w:p>
-      <w:pPr>
-        <w:spacing w:line="276" w:lineRule="auto"/>
-        <w:rPr>
-          <w:rFonts w:ascii="American Typewriter" w:hAnsi="American Typewriter"/>
-          <w:sz w:val="28"/>
-          <w:szCs w:val="28"/>
-        </w:rPr>
-      </w:pPr>
-    </w:p>
-    <w:p>
-      <w:pPr>
-        <w:spacing w:line="276" w:lineRule="auto"/>
-        <w:rPr>
-          <w:rFonts w:ascii="American Typewriter" w:hAnsi="American Typewriter"/>
-          <w:sz w:val="28"/>
-          <w:szCs w:val="28"/>
-        </w:rPr>
-      </w:pPr>
-      <w:r>
-        <w:rPr>
-          <w:rFonts w:ascii="American Typewriter" w:hAnsi="American Typewriter"/>
-          <w:sz w:val="28"/>
-          <w:szCs w:val="28"/>
-        </w:rPr>
-        <w:t>[modules]</w:t>
-      </w:r>
-    </w:p>
-    <w:p>
-      <w:pPr>
-        <w:spacing w:line="276" w:lineRule="auto"/>
-        <w:rPr>
-          <w:rFonts w:ascii="American Typewriter" w:hAnsi="American Typewriter"/>
-          <w:sz w:val="28"/>
-          <w:szCs w:val="28"/>
-        </w:rPr>
-      </w:pPr>
-    </w:p>
-    <w:p>
-      <w:pPr>
-        <w:spacing w:line="276" w:lineRule="auto"/>
-        <w:rPr>
-          <w:rFonts w:ascii="American Typewriter" w:hAnsi="American Typewriter"/>
-          <w:sz w:val="28"/>
-          <w:szCs w:val="28"/>
-        </w:rPr>
-      </w:pPr>
-      <w:r>
-        <w:rPr>
-          <w:rFonts w:ascii="American Typewriter" w:hAnsi="American Typewriter"/>
-          <w:sz w:val="28"/>
-          <w:szCs w:val="28"/>
-        </w:rPr>
-        <w:t>All the rest in the main.ini file is only the list of all MODULES with the two variants: “ON” - for switching on the module execution, and “OFF” - for switching off the module execution.</w:t>
-      </w:r>
-    </w:p>
-    <w:p>
-      <w:pPr>
-        <w:spacing w:line="276" w:lineRule="auto"/>
-        <w:rPr>
-          <w:rFonts w:ascii="American Typewriter" w:hAnsi="American Typewriter"/>
-          <w:sz w:val="28"/>
-          <w:szCs w:val="28"/>
-        </w:rPr>
-      </w:pPr>
-    </w:p>
-    <w:p>
-      <w:pPr>
-        <w:spacing w:line="276" w:lineRule="auto"/>
-        <w:rPr>
-          <w:rFonts w:ascii="American Typewriter" w:hAnsi="American Typewriter"/>
-          <w:sz w:val="28"/>
-          <w:szCs w:val="28"/>
-        </w:rPr>
-      </w:pPr>
-      <w:r>
-        <w:rPr>
-          <w:rFonts w:ascii="American Typewriter" w:hAnsi="American Typewriter"/>
-          <w:sz w:val="28"/>
-          <w:szCs w:val="28"/>
-        </w:rPr>
-        <w:t>[</w:t>
-      </w:r>
-      <w:proofErr w:type="spellStart"/>
-      <w:r>
-        <w:rPr>
-          <w:rFonts w:ascii="American Typewriter" w:hAnsi="American Typewriter"/>
-          <w:sz w:val="28"/>
-          <w:szCs w:val="28"/>
-        </w:rPr>
-        <w:t>execution_type</w:t>
-      </w:r>
-      <w:proofErr w:type="spellEnd"/>
-      <w:r>
-        <w:rPr>
-          <w:rFonts w:ascii="American Typewriter" w:hAnsi="American Typewriter"/>
-          <w:sz w:val="28"/>
-          <w:szCs w:val="28"/>
-        </w:rPr>
-        <w:t>]</w:t>
-      </w:r>
-    </w:p>
-    <w:p>
-      <w:pPr>
-        <w:spacing w:line="276" w:lineRule="auto"/>
-        <w:rPr>
-          <w:rFonts w:ascii="American Typewriter" w:hAnsi="American Typewriter"/>
-          <w:sz w:val="28"/>
-          <w:szCs w:val="28"/>
-        </w:rPr>
-      </w:pPr>
-    </w:p>
-    <w:p>
-      <w:pPr>
-        <w:spacing w:line="276" w:lineRule="auto"/>
-        <w:rPr>
-          <w:rFonts w:ascii="American Typewriter" w:hAnsi="American Typewriter"/>
-          <w:sz w:val="28"/>
-          <w:szCs w:val="28"/>
-        </w:rPr>
-      </w:pPr>
-      <w:r>
-        <w:rPr>
-          <w:rFonts w:ascii="American Typewriter" w:hAnsi="American Typewriter"/>
-          <w:sz w:val="28"/>
-          <w:szCs w:val="28"/>
-        </w:rPr>
         <w:t>‘</w:t>
       </w:r>
-      <w:proofErr w:type="spellStart"/>
-      <w:r>
-        <w:rPr>
-          <w:rFonts w:ascii="American Typewriter" w:hAnsi="American Typewriter"/>
-          <w:sz w:val="28"/>
-          <w:szCs w:val="28"/>
-        </w:rPr>
-        <w:t>e_type</w:t>
-      </w:r>
-      <w:proofErr w:type="spellEnd"/>
-      <w:r>
-        <w:rPr>
-          <w:rFonts w:ascii="American Typewriter" w:hAnsi="American Typewriter"/>
-          <w:sz w:val="28"/>
-          <w:szCs w:val="28"/>
-        </w:rPr>
-        <w:t xml:space="preserve"> =</w:t>
-      </w:r>
-      <w:proofErr w:type="gramStart"/>
-      <w:r>
-        <w:rPr>
-          <w:rFonts w:ascii="American Typewriter" w:hAnsi="American Typewriter"/>
-          <w:sz w:val="28"/>
-          <w:szCs w:val="28"/>
-        </w:rPr>
-        <w:t xml:space="preserve"> </w:t>
-      </w:r>
-      <w:r>
-        <w:rPr>
-          <w:rFonts w:ascii="American Typewriter" w:hAnsi="American Typewriter"/>
-          <w:sz w:val="28"/>
-          <w:szCs w:val="28"/>
-        </w:rPr>
-        <w:t>..</w:t>
-      </w:r>
-      <w:proofErr w:type="gramEnd"/>
-      <w:r>
-        <w:rPr>
-          <w:rFonts w:ascii="American Typewriter" w:hAnsi="American Typewriter"/>
-          <w:sz w:val="28"/>
-          <w:szCs w:val="28"/>
-        </w:rPr>
-        <w:t xml:space="preserve">’ </w:t>
-      </w:r>
-      <w:r>
-        <w:rPr>
-          <w:rFonts w:ascii="American Typewriter" w:hAnsi="American Typewriter"/>
-          <w:sz w:val="28"/>
-          <w:szCs w:val="28"/>
-        </w:rPr>
-        <w:t xml:space="preserve"> </w:t>
-      </w:r>
-      <w:r>
-        <w:rPr>
-          <w:rFonts w:ascii="American Typewriter" w:hAnsi="American Typewriter"/>
-          <w:sz w:val="28"/>
-          <w:szCs w:val="28"/>
-        </w:rPr>
-        <w:t>set ‘</w:t>
-      </w:r>
-      <w:r>
-        <w:rPr>
-          <w:rFonts w:ascii="American Typewriter" w:hAnsi="American Typewriter"/>
-          <w:sz w:val="28"/>
-          <w:szCs w:val="28"/>
-          <w:highlight w:val="yellow"/>
-        </w:rPr>
-        <w:t>tutorial’</w:t>
-      </w:r>
-      <w:r>
-        <w:rPr>
-          <w:rFonts w:ascii="American Typewriter" w:hAnsi="American Typewriter"/>
-          <w:sz w:val="28"/>
-          <w:szCs w:val="28"/>
-        </w:rPr>
-        <w:t xml:space="preserve"> (with the education tour, </w:t>
-      </w:r>
-      <w:proofErr w:type="gramStart"/>
-      <w:r>
-        <w:rPr>
-          <w:rFonts w:ascii="American Typewriter" w:hAnsi="American Typewriter"/>
-          <w:sz w:val="28"/>
-          <w:szCs w:val="28"/>
-        </w:rPr>
-        <w:t>tips</w:t>
-      </w:r>
-      <w:proofErr w:type="gramEnd"/>
-      <w:r>
-        <w:rPr>
-          <w:rFonts w:ascii="American Typewriter" w:hAnsi="American Typewriter"/>
-          <w:sz w:val="28"/>
-          <w:szCs w:val="28"/>
-        </w:rPr>
-        <w:t xml:space="preserve"> and suggestions during the execution of the code – is intended only for the first acquaintance with the code)</w:t>
-      </w:r>
-      <w:r>
-        <w:rPr>
-          <w:rFonts w:ascii="American Typewriter" w:hAnsi="American Typewriter"/>
-          <w:sz w:val="28"/>
-          <w:szCs w:val="28"/>
-        </w:rPr>
-        <w:t xml:space="preserve"> </w:t>
-      </w:r>
-      <w:r>
-        <w:rPr>
-          <w:rFonts w:ascii="American Typewriter" w:hAnsi="American Typewriter"/>
-          <w:sz w:val="28"/>
-          <w:szCs w:val="28"/>
-        </w:rPr>
-        <w:t>or normal</w:t>
-      </w:r>
-      <w:r>
-        <w:rPr>
-          <w:rFonts w:ascii="American Typewriter" w:hAnsi="American Typewriter"/>
-          <w:sz w:val="28"/>
-          <w:szCs w:val="28"/>
-        </w:rPr>
-        <w:t xml:space="preserve"> </w:t>
-      </w:r>
-      <w:r>
-        <w:rPr>
-          <w:rFonts w:ascii="American Typewriter" w:hAnsi="American Typewriter"/>
-          <w:sz w:val="28"/>
-          <w:szCs w:val="28"/>
-        </w:rPr>
-        <w:t>‘</w:t>
-      </w:r>
-      <w:r>
-        <w:rPr>
-          <w:rFonts w:ascii="American Typewriter" w:hAnsi="American Typewriter"/>
-          <w:sz w:val="28"/>
-          <w:szCs w:val="28"/>
-        </w:rPr>
-        <w:t>scientific</w:t>
-      </w:r>
-      <w:r>
-        <w:rPr>
-          <w:rFonts w:ascii="American Typewriter" w:hAnsi="American Typewriter"/>
-          <w:sz w:val="28"/>
-          <w:szCs w:val="28"/>
-        </w:rPr>
-        <w:t>’</w:t>
-      </w:r>
-      <w:r>
-        <w:rPr>
-          <w:rFonts w:ascii="American Typewriter" w:hAnsi="American Typewriter"/>
-          <w:sz w:val="28"/>
-          <w:szCs w:val="28"/>
-        </w:rPr>
-        <w:t xml:space="preserve"> execution mode</w:t>
-      </w:r>
-      <w:r>
-        <w:rPr>
-          <w:rFonts w:ascii="American Typewriter" w:hAnsi="American Typewriter"/>
-          <w:sz w:val="28"/>
-          <w:szCs w:val="28"/>
-        </w:rPr>
-        <w:t>.</w:t>
-      </w:r>
-    </w:p>
-    <w:p>
-      <w:pPr>
-        <w:spacing w:line="276" w:lineRule="auto"/>
-        <w:rPr>
-          <w:rFonts w:ascii="American Typewriter" w:hAnsi="American Typewriter"/>
-          <w:sz w:val="28"/>
-          <w:szCs w:val="28"/>
-        </w:rPr>
-      </w:pPr>
-    </w:p>
-    <w:p>
-      <w:pPr>
-        <w:spacing w:line="276" w:lineRule="auto"/>
-        <w:rPr>
-          <w:rFonts w:ascii="American Typewriter" w:hAnsi="American Typewriter"/>
-          <w:sz w:val="28"/>
-          <w:szCs w:val="28"/>
-        </w:rPr>
-      </w:pPr>
-    </w:p>
-    <w:p>
-      <w:pPr>
-        <w:spacing w:line="276" w:lineRule="auto"/>
-        <w:jc w:val="both"/>
-        <w:rPr>
-          <w:rFonts w:ascii="American Typewriter" w:hAnsi="American Typewriter"/>
-          <w:sz w:val="28"/>
-          <w:szCs w:val="28"/>
-        </w:rPr>
-      </w:pPr>
-      <w:r>
-        <w:rPr>
-          <w:rFonts w:ascii="American Typewriter" w:hAnsi="American Typewriter"/>
-          <w:sz w:val="28"/>
-          <w:szCs w:val="28"/>
-        </w:rPr>
-        <w:t>Each of the following *.</w:t>
-      </w:r>
-      <w:proofErr w:type="spellStart"/>
-      <w:r>
-        <w:rPr>
-          <w:rFonts w:ascii="American Typewriter" w:hAnsi="American Typewriter"/>
-          <w:sz w:val="28"/>
-          <w:szCs w:val="28"/>
-        </w:rPr>
-        <w:t>ini</w:t>
-      </w:r>
-      <w:proofErr w:type="spellEnd"/>
-      <w:r>
-        <w:rPr>
-          <w:rFonts w:ascii="American Typewriter" w:hAnsi="American Typewriter"/>
-          <w:sz w:val="28"/>
-          <w:szCs w:val="28"/>
-        </w:rPr>
-        <w:t xml:space="preserve"> files </w:t>
-      </w:r>
-      <w:r>
-        <w:rPr>
-          <w:rFonts w:ascii="American Typewriter" w:hAnsi="American Typewriter"/>
-          <w:sz w:val="28"/>
-          <w:szCs w:val="28"/>
-        </w:rPr>
-        <w:t>contain</w:t>
-      </w:r>
-      <w:r>
-        <w:rPr>
-          <w:rFonts w:ascii="American Typewriter" w:hAnsi="American Typewriter"/>
-          <w:sz w:val="28"/>
-          <w:szCs w:val="28"/>
-        </w:rPr>
-        <w:t xml:space="preserve"> an almost similar list of settings for every type of cell in the tessellation and the corresponding PCC: polyhedrons (3-cells), faces (2-cells), edges (1-cells), nodes (0-cells). In the Processing module, any algorithm calculates as its output the lists (vectors) of “special” cells of different types described in the corresponding “state vectors”. </w:t>
-      </w:r>
-      <w:proofErr w:type="spellStart"/>
-      <w:r>
-        <w:rPr>
-          <w:rFonts w:ascii="American Typewriter" w:hAnsi="American Typewriter"/>
-          <w:sz w:val="28"/>
-          <w:szCs w:val="28"/>
-        </w:rPr>
-        <w:t>The</w:t>
-      </w:r>
-      <w:proofErr w:type="spellEnd"/>
-      <w:r>
-        <w:rPr>
-          <w:rFonts w:ascii="American Typewriter" w:hAnsi="American Typewriter"/>
-          <w:sz w:val="28"/>
-          <w:szCs w:val="28"/>
-        </w:rPr>
-        <w:t xml:space="preserve"> are three distinct sub-modules: (1) assigned structures: the algorithm picks cells and assigns them some type ID (label), writing the cell number in the corresponding </w:t>
-      </w:r>
-      <w:proofErr w:type="spellStart"/>
-      <w:r>
-        <w:rPr>
-          <w:rFonts w:ascii="American Typewriter" w:hAnsi="American Typewriter"/>
-          <w:sz w:val="28"/>
-          <w:szCs w:val="28"/>
-        </w:rPr>
-        <w:t>special_sequence</w:t>
-      </w:r>
-      <w:proofErr w:type="spellEnd"/>
-      <w:r>
-        <w:rPr>
-          <w:rFonts w:ascii="American Typewriter" w:hAnsi="American Typewriter"/>
-          <w:sz w:val="28"/>
-          <w:szCs w:val="28"/>
-        </w:rPr>
-        <w:t xml:space="preserve"> (</w:t>
-      </w:r>
-      <w:proofErr w:type="spellStart"/>
-      <w:r>
-        <w:rPr>
-          <w:rFonts w:ascii="American Typewriter" w:hAnsi="American Typewriter"/>
-          <w:sz w:val="28"/>
-          <w:szCs w:val="28"/>
-        </w:rPr>
-        <w:t>s_sequence</w:t>
-      </w:r>
-      <w:proofErr w:type="spellEnd"/>
-      <w:r>
-        <w:rPr>
-          <w:rFonts w:ascii="American Typewriter" w:hAnsi="American Typewriter"/>
-          <w:sz w:val="28"/>
-          <w:szCs w:val="28"/>
-        </w:rPr>
-        <w:t>) vector (example: the random assignment of “special” type for some number of faces); (2) imposed structures: assigned types for low-dimensional (k-1)-cells or higher- dimensional (k+1)-cells according to some specific rule based on the already created assigned structures for k-cells (example: classification of face junctions according to the number of special faces incident to each junction); (3) induced structures: assigned types for the k-cells of the same dimension based on the already created assigned structures for k-cells (example: introducing fractured or cracked faces based on the initially assigned structure of faces containing inclusions).</w:t>
-      </w:r>
-    </w:p>
-    <w:p>
-      <w:pPr>
-        <w:spacing w:line="276" w:lineRule="auto"/>
-        <w:rPr>
-          <w:rFonts w:ascii="American Typewriter" w:hAnsi="American Typewriter"/>
-          <w:sz w:val="28"/>
-          <w:szCs w:val="28"/>
-        </w:rPr>
-      </w:pPr>
-    </w:p>
-    <w:p>
-      <w:pPr>
-        <w:spacing w:line="276" w:lineRule="auto"/>
-        <w:rPr>
-          <w:rFonts w:ascii="American Typewriter" w:hAnsi="American Typewriter"/>
-          <w:b/>
-          <w:bCs/>
+      <w:r>
+        <w:rPr>
+          <w:rFonts w:ascii="American Typewriter" w:hAnsi="American Typewriter"/>
           <w:i/>
           <w:iCs/>
           <w:sz w:val="28"/>
           <w:szCs w:val="28"/>
         </w:rPr>
-      </w:pPr>
-      <w:r>
+        <w:t>output</w:t>
+      </w:r>
+      <w:r>
+        <w:rPr>
+          <w:rFonts w:ascii="American Typewriter" w:hAnsi="American Typewriter"/>
+          <w:sz w:val="28"/>
+          <w:szCs w:val="28"/>
+        </w:rPr>
+        <w:t>=…\’ set the output directory for the Writer module - where all the calculation results will be written.</w:t>
+      </w:r>
+      <w:r>
+        <w:rPr>
+          <w:rFonts w:ascii="American Typewriter" w:hAnsi="American Typewriter"/>
+          <w:sz w:val="28"/>
+          <w:szCs w:val="28"/>
+        </w:rPr>
+        <w:t xml:space="preserve"> </w:t>
+      </w:r>
+      <w:r>
+        <w:rPr>
+          <w:rFonts w:ascii="American Typewriter" w:hAnsi="American Typewriter"/>
+          <w:sz w:val="28"/>
+          <w:szCs w:val="28"/>
+        </w:rPr>
+        <w:t>It is important to use “\” symbol at the end of the output path!</w:t>
+      </w:r>
+    </w:p>
+    <w:p>
+      <w:pPr>
+        <w:spacing w:line="276" w:lineRule="auto"/>
+        <w:rPr>
+          <w:rFonts w:ascii="American Typewriter" w:hAnsi="American Typewriter"/>
+          <w:sz w:val="28"/>
+          <w:szCs w:val="28"/>
+        </w:rPr>
+      </w:pPr>
+    </w:p>
+    <w:p>
+      <w:pPr>
+        <w:spacing w:line="276" w:lineRule="auto"/>
+        <w:rPr>
+          <w:rFonts w:ascii="American Typewriter" w:hAnsi="American Typewriter"/>
+          <w:sz w:val="28"/>
+          <w:szCs w:val="28"/>
+        </w:rPr>
+      </w:pPr>
+      <w:r>
+        <w:rPr>
+          <w:rFonts w:ascii="American Typewriter" w:hAnsi="American Typewriter"/>
+          <w:sz w:val="28"/>
+          <w:szCs w:val="28"/>
+        </w:rPr>
+        <w:t>[modules]</w:t>
+      </w:r>
+    </w:p>
+    <w:p>
+      <w:pPr>
+        <w:spacing w:line="276" w:lineRule="auto"/>
+        <w:rPr>
+          <w:rFonts w:ascii="American Typewriter" w:hAnsi="American Typewriter"/>
+          <w:sz w:val="28"/>
+          <w:szCs w:val="28"/>
+        </w:rPr>
+      </w:pPr>
+    </w:p>
+    <w:p>
+      <w:pPr>
+        <w:spacing w:line="276" w:lineRule="auto"/>
+        <w:rPr>
+          <w:rFonts w:ascii="American Typewriter" w:hAnsi="American Typewriter"/>
+          <w:sz w:val="28"/>
+          <w:szCs w:val="28"/>
+        </w:rPr>
+      </w:pPr>
+      <w:r>
+        <w:rPr>
+          <w:rFonts w:ascii="American Typewriter" w:hAnsi="American Typewriter"/>
+          <w:sz w:val="28"/>
+          <w:szCs w:val="28"/>
+        </w:rPr>
+        <w:t>All the rest in the main.ini file is only the list of all MODULES with the two variants: “ON” - for switching on the module execution, and “OFF” - for switching off the module execution.</w:t>
+      </w:r>
+    </w:p>
+    <w:p>
+      <w:pPr>
+        <w:spacing w:line="276" w:lineRule="auto"/>
+        <w:rPr>
+          <w:rFonts w:ascii="American Typewriter" w:hAnsi="American Typewriter"/>
+          <w:sz w:val="28"/>
+          <w:szCs w:val="28"/>
+        </w:rPr>
+      </w:pPr>
+    </w:p>
+    <w:p>
+      <w:pPr>
+        <w:spacing w:line="276" w:lineRule="auto"/>
+        <w:rPr>
+          <w:rFonts w:ascii="American Typewriter" w:hAnsi="American Typewriter"/>
+          <w:sz w:val="28"/>
+          <w:szCs w:val="28"/>
+        </w:rPr>
+      </w:pPr>
+      <w:r>
+        <w:rPr>
+          <w:rFonts w:ascii="American Typewriter" w:hAnsi="American Typewriter"/>
+          <w:sz w:val="28"/>
+          <w:szCs w:val="28"/>
+        </w:rPr>
+        <w:t>[</w:t>
+      </w:r>
+      <w:proofErr w:type="spellStart"/>
+      <w:r>
+        <w:rPr>
+          <w:rFonts w:ascii="American Typewriter" w:hAnsi="American Typewriter"/>
+          <w:sz w:val="28"/>
+          <w:szCs w:val="28"/>
+        </w:rPr>
+        <w:t>execution_type</w:t>
+      </w:r>
+      <w:proofErr w:type="spellEnd"/>
+      <w:r>
+        <w:rPr>
+          <w:rFonts w:ascii="American Typewriter" w:hAnsi="American Typewriter"/>
+          <w:sz w:val="28"/>
+          <w:szCs w:val="28"/>
+        </w:rPr>
+        <w:t>]</w:t>
+      </w:r>
+    </w:p>
+    <w:p>
+      <w:pPr>
+        <w:spacing w:line="276" w:lineRule="auto"/>
+        <w:rPr>
+          <w:rFonts w:ascii="American Typewriter" w:hAnsi="American Typewriter"/>
+          <w:sz w:val="28"/>
+          <w:szCs w:val="28"/>
+        </w:rPr>
+      </w:pPr>
+    </w:p>
+    <w:p>
+      <w:pPr>
+        <w:spacing w:line="276" w:lineRule="auto"/>
+        <w:rPr>
+          <w:rFonts w:ascii="American Typewriter" w:hAnsi="American Typewriter"/>
+          <w:sz w:val="28"/>
+          <w:szCs w:val="28"/>
+        </w:rPr>
+      </w:pPr>
+      <w:r>
+        <w:rPr>
+          <w:rFonts w:ascii="American Typewriter" w:hAnsi="American Typewriter"/>
+          <w:sz w:val="28"/>
+          <w:szCs w:val="28"/>
+        </w:rPr>
+        <w:t>‘</w:t>
+      </w:r>
+      <w:proofErr w:type="spellStart"/>
+      <w:r>
+        <w:rPr>
+          <w:rFonts w:ascii="American Typewriter" w:hAnsi="American Typewriter"/>
+          <w:sz w:val="28"/>
+          <w:szCs w:val="28"/>
+        </w:rPr>
+        <w:t>e_type</w:t>
+      </w:r>
+      <w:proofErr w:type="spellEnd"/>
+      <w:r>
+        <w:rPr>
+          <w:rFonts w:ascii="American Typewriter" w:hAnsi="American Typewriter"/>
+          <w:sz w:val="28"/>
+          <w:szCs w:val="28"/>
+        </w:rPr>
+        <w:t xml:space="preserve"> =</w:t>
+      </w:r>
+      <w:proofErr w:type="gramStart"/>
+      <w:r>
+        <w:rPr>
+          <w:rFonts w:ascii="American Typewriter" w:hAnsi="American Typewriter"/>
+          <w:sz w:val="28"/>
+          <w:szCs w:val="28"/>
+        </w:rPr>
+        <w:t xml:space="preserve"> </w:t>
+      </w:r>
+      <w:r>
+        <w:rPr>
+          <w:rFonts w:ascii="American Typewriter" w:hAnsi="American Typewriter"/>
+          <w:sz w:val="28"/>
+          <w:szCs w:val="28"/>
+        </w:rPr>
+        <w:t>..</w:t>
+      </w:r>
+      <w:proofErr w:type="gramEnd"/>
+      <w:r>
+        <w:rPr>
+          <w:rFonts w:ascii="American Typewriter" w:hAnsi="American Typewriter"/>
+          <w:sz w:val="28"/>
+          <w:szCs w:val="28"/>
+        </w:rPr>
+        <w:t>’ set ‘</w:t>
+      </w:r>
+      <w:r>
+        <w:rPr>
+          <w:rFonts w:ascii="American Typewriter" w:hAnsi="American Typewriter"/>
+          <w:sz w:val="28"/>
+          <w:szCs w:val="28"/>
+          <w:highlight w:val="yellow"/>
+        </w:rPr>
+        <w:t>tutorial’</w:t>
+      </w:r>
+      <w:r>
+        <w:rPr>
+          <w:rFonts w:ascii="American Typewriter" w:hAnsi="American Typewriter"/>
+          <w:sz w:val="28"/>
+          <w:szCs w:val="28"/>
+        </w:rPr>
+        <w:t xml:space="preserve"> (with the education tour, tips and suggestions during the execution of the code – is intended only for the first acquaintance with the code)</w:t>
+      </w:r>
+      <w:r>
+        <w:rPr>
+          <w:rFonts w:ascii="American Typewriter" w:hAnsi="American Typewriter"/>
+          <w:sz w:val="28"/>
+          <w:szCs w:val="28"/>
+        </w:rPr>
+        <w:t xml:space="preserve"> </w:t>
+      </w:r>
+      <w:r>
+        <w:rPr>
+          <w:rFonts w:ascii="American Typewriter" w:hAnsi="American Typewriter"/>
+          <w:sz w:val="28"/>
+          <w:szCs w:val="28"/>
+        </w:rPr>
+        <w:t>or normal</w:t>
+      </w:r>
+      <w:r>
+        <w:rPr>
+          <w:rFonts w:ascii="American Typewriter" w:hAnsi="American Typewriter"/>
+          <w:sz w:val="28"/>
+          <w:szCs w:val="28"/>
+        </w:rPr>
+        <w:t xml:space="preserve"> </w:t>
+      </w:r>
+      <w:r>
+        <w:rPr>
+          <w:rFonts w:ascii="American Typewriter" w:hAnsi="American Typewriter"/>
+          <w:sz w:val="28"/>
+          <w:szCs w:val="28"/>
+        </w:rPr>
+        <w:t>‘</w:t>
+      </w:r>
+      <w:r>
+        <w:rPr>
+          <w:rFonts w:ascii="American Typewriter" w:hAnsi="American Typewriter"/>
+          <w:sz w:val="28"/>
+          <w:szCs w:val="28"/>
+        </w:rPr>
+        <w:t>scientific</w:t>
+      </w:r>
+      <w:r>
+        <w:rPr>
+          <w:rFonts w:ascii="American Typewriter" w:hAnsi="American Typewriter"/>
+          <w:sz w:val="28"/>
+          <w:szCs w:val="28"/>
+        </w:rPr>
+        <w:t>’</w:t>
+      </w:r>
+      <w:r>
+        <w:rPr>
+          <w:rFonts w:ascii="American Typewriter" w:hAnsi="American Typewriter"/>
+          <w:sz w:val="28"/>
+          <w:szCs w:val="28"/>
+        </w:rPr>
+        <w:t xml:space="preserve"> execution mode</w:t>
+      </w:r>
+      <w:r>
+        <w:rPr>
+          <w:rFonts w:ascii="American Typewriter" w:hAnsi="American Typewriter"/>
+          <w:sz w:val="28"/>
+          <w:szCs w:val="28"/>
+        </w:rPr>
+        <w:t>.</w:t>
+      </w:r>
+    </w:p>
+    <w:p>
+      <w:pPr>
+        <w:spacing w:line="276" w:lineRule="auto"/>
+        <w:rPr>
+          <w:rFonts w:ascii="American Typewriter" w:hAnsi="American Typewriter"/>
+          <w:sz w:val="28"/>
+          <w:szCs w:val="28"/>
+        </w:rPr>
+      </w:pPr>
+    </w:p>
+    <w:p>
+      <w:pPr>
+        <w:spacing w:line="276" w:lineRule="auto"/>
+        <w:rPr>
+          <w:rFonts w:ascii="American Typewriter" w:hAnsi="American Typewriter"/>
+          <w:sz w:val="28"/>
+          <w:szCs w:val="28"/>
+        </w:rPr>
+      </w:pPr>
+    </w:p>
+    <w:p>
+      <w:pPr>
+        <w:spacing w:line="276" w:lineRule="auto"/>
+        <w:jc w:val="both"/>
+        <w:rPr>
+          <w:rFonts w:ascii="American Typewriter" w:hAnsi="American Typewriter"/>
+          <w:sz w:val="28"/>
+          <w:szCs w:val="28"/>
+        </w:rPr>
+      </w:pPr>
+      <w:r>
+        <w:rPr>
+          <w:rFonts w:ascii="American Typewriter" w:hAnsi="American Typewriter"/>
+          <w:sz w:val="28"/>
+          <w:szCs w:val="28"/>
+        </w:rPr>
+        <w:t>Each of the following *.</w:t>
+      </w:r>
+      <w:proofErr w:type="spellStart"/>
+      <w:r>
+        <w:rPr>
+          <w:rFonts w:ascii="American Typewriter" w:hAnsi="American Typewriter"/>
+          <w:sz w:val="28"/>
+          <w:szCs w:val="28"/>
+        </w:rPr>
+        <w:t>ini</w:t>
+      </w:r>
+      <w:proofErr w:type="spellEnd"/>
+      <w:r>
+        <w:rPr>
+          <w:rFonts w:ascii="American Typewriter" w:hAnsi="American Typewriter"/>
+          <w:sz w:val="28"/>
+          <w:szCs w:val="28"/>
+        </w:rPr>
+        <w:t xml:space="preserve"> files </w:t>
+      </w:r>
+      <w:r>
+        <w:rPr>
+          <w:rFonts w:ascii="American Typewriter" w:hAnsi="American Typewriter"/>
+          <w:sz w:val="28"/>
+          <w:szCs w:val="28"/>
+        </w:rPr>
+        <w:t>contain</w:t>
+      </w:r>
+      <w:r>
+        <w:rPr>
+          <w:rFonts w:ascii="American Typewriter" w:hAnsi="American Typewriter"/>
+          <w:sz w:val="28"/>
+          <w:szCs w:val="28"/>
+        </w:rPr>
+        <w:t xml:space="preserve"> an almost similar list of settings for every type of cell in the tessellation and the corresponding PCC: polyhedrons (3-cells), faces (2-cells), edges (1-cells), nodes (0-cells). In the Processing module, any algorithm calculates as its output the lists (vectors) of “special” cells of different types described in the corresponding “state vectors”. </w:t>
+      </w:r>
+      <w:proofErr w:type="spellStart"/>
+      <w:r>
+        <w:rPr>
+          <w:rFonts w:ascii="American Typewriter" w:hAnsi="American Typewriter"/>
+          <w:sz w:val="28"/>
+          <w:szCs w:val="28"/>
+        </w:rPr>
+        <w:t>The</w:t>
+      </w:r>
+      <w:proofErr w:type="spellEnd"/>
+      <w:r>
+        <w:rPr>
+          <w:rFonts w:ascii="American Typewriter" w:hAnsi="American Typewriter"/>
+          <w:sz w:val="28"/>
+          <w:szCs w:val="28"/>
+        </w:rPr>
+        <w:t xml:space="preserve"> are three distinct sub-modules: (1) assigned structures: the algorithm picks cells and assigns them some type ID (label), writing </w:t>
+      </w:r>
+      <w:r>
+        <w:rPr>
+          <w:rFonts w:ascii="American Typewriter" w:hAnsi="American Typewriter"/>
+          <w:sz w:val="28"/>
+          <w:szCs w:val="28"/>
+        </w:rPr>
+        <w:lastRenderedPageBreak/>
+        <w:t xml:space="preserve">the cell number in the corresponding </w:t>
+      </w:r>
+      <w:proofErr w:type="spellStart"/>
+      <w:r>
+        <w:rPr>
+          <w:rFonts w:ascii="American Typewriter" w:hAnsi="American Typewriter"/>
+          <w:sz w:val="28"/>
+          <w:szCs w:val="28"/>
+        </w:rPr>
+        <w:t>special_sequence</w:t>
+      </w:r>
+      <w:proofErr w:type="spellEnd"/>
+      <w:r>
+        <w:rPr>
+          <w:rFonts w:ascii="American Typewriter" w:hAnsi="American Typewriter"/>
+          <w:sz w:val="28"/>
+          <w:szCs w:val="28"/>
+        </w:rPr>
+        <w:t xml:space="preserve"> (</w:t>
+      </w:r>
+      <w:proofErr w:type="spellStart"/>
+      <w:r>
+        <w:rPr>
+          <w:rFonts w:ascii="American Typewriter" w:hAnsi="American Typewriter"/>
+          <w:sz w:val="28"/>
+          <w:szCs w:val="28"/>
+        </w:rPr>
+        <w:t>s_sequence</w:t>
+      </w:r>
+      <w:proofErr w:type="spellEnd"/>
+      <w:r>
+        <w:rPr>
+          <w:rFonts w:ascii="American Typewriter" w:hAnsi="American Typewriter"/>
+          <w:sz w:val="28"/>
+          <w:szCs w:val="28"/>
+        </w:rPr>
+        <w:t>) vector (example: the random assignment of “special” type for some number of faces); (2) imposed structures: assigned types for low-dimensional (k-1)-cells or higher- dimensional (k+1)-cells according to some specific rule based on the already created assigned structures for k-cells (example: classification of face junctions according to the number of special faces incident to each junction); (3) induced structures: assigned types for the k-cells of the same dimension based on the already created assigned structures for k-cells (example: introducing fractured or cracked faces based on the initially assigned structure of faces containing inclusions).</w:t>
+      </w:r>
+    </w:p>
+    <w:p>
+      <w:pPr>
+        <w:spacing w:line="276" w:lineRule="auto"/>
+        <w:rPr>
+          <w:rFonts w:ascii="American Typewriter" w:hAnsi="American Typewriter"/>
+          <w:sz w:val="28"/>
+          <w:szCs w:val="28"/>
+        </w:rPr>
+      </w:pPr>
+    </w:p>
+    <w:p>
+      <w:pPr>
+        <w:spacing w:line="276" w:lineRule="auto"/>
         <w:rPr>
           <w:rFonts w:ascii="American Typewriter" w:hAnsi="American Typewriter"/>
           <w:b/>
@@ -7314,6 +8175,17 @@
           <w:sz w:val="28"/>
           <w:szCs w:val="28"/>
         </w:rPr>
+      </w:pPr>
+      <w:r>
+        <w:rPr>
+          <w:rFonts w:ascii="American Typewriter" w:hAnsi="American Typewriter"/>
+          <w:b/>
+          <w:bCs/>
+          <w:i/>
+          <w:iCs/>
+          <w:sz w:val="28"/>
+          <w:szCs w:val="28"/>
+        </w:rPr>
         <w:t>processing.ini</w:t>
       </w:r>
     </w:p>
@@ -7412,16 +8284,7 @@
           <w:sz w:val="28"/>
           <w:szCs w:val="28"/>
         </w:rPr>
-        <w:t xml:space="preserve"> is in full </w:t>
-      </w:r>
-      <w:r>
-        <w:rPr>
-          <w:rFonts w:ascii="American Typewriter" w:hAnsi="American Typewriter"/>
-          <w:sz w:val="28"/>
-          <w:szCs w:val="28"/>
-        </w:rPr>
-        <w:lastRenderedPageBreak/>
-        <w:t>analogy (possibly less in their number) with one for [faces]. Please read the detailed description below.</w:t>
+        <w:t xml:space="preserve"> is in full analogy (possibly less in their number) with one for [faces]. Please read the detailed description below.</w:t>
       </w:r>
     </w:p>
     <w:p>
@@ -7749,6 +8612,7 @@
           <w:sz w:val="28"/>
           <w:szCs w:val="28"/>
         </w:rPr>
+        <w:lastRenderedPageBreak/>
         <w:t>‘</w:t>
       </w:r>
       <w:r>
@@ -7832,7 +8696,6 @@
           <w:sz w:val="28"/>
           <w:szCs w:val="28"/>
         </w:rPr>
-        <w:lastRenderedPageBreak/>
         <w:t>‘</w:t>
       </w:r>
       <w:proofErr w:type="spellStart"/>
@@ -8071,7 +8934,16 @@
           <w:sz w:val="28"/>
           <w:szCs w:val="28"/>
         </w:rPr>
-        <w:t xml:space="preserve"> (in execution time) after assignment one, and, by definition, uses the assignment face types for calculation of the corresponding list of induced face</w:t>
+        <w:t xml:space="preserve"> (in execution time) after assignment one, and, by </w:t>
+      </w:r>
+      <w:r>
+        <w:rPr>
+          <w:rFonts w:ascii="American Typewriter" w:hAnsi="American Typewriter"/>
+          <w:sz w:val="28"/>
+          <w:szCs w:val="28"/>
+        </w:rPr>
+        <w:lastRenderedPageBreak/>
+        <w:t>definition, uses the assignment face types for calculation of the corresponding list of induced face</w:t>
       </w:r>
       <w:r>
         <w:rPr>
@@ -8417,16 +9289,7 @@
           <w:sz w:val="28"/>
           <w:szCs w:val="28"/>
         </w:rPr>
-        <w:t xml:space="preserve">Containing only instructions for the assignment of the edges (1-cells) types. The set of parameters for edges is in full analogy </w:t>
-      </w:r>
-      <w:r>
-        <w:rPr>
-          <w:rFonts w:ascii="American Typewriter" w:hAnsi="American Typewriter"/>
-          <w:sz w:val="28"/>
-          <w:szCs w:val="28"/>
-        </w:rPr>
-        <w:lastRenderedPageBreak/>
-        <w:t>(possibly less in their number) with one for [faces]. Please read the detailed description above.</w:t>
+        <w:t>Containing only instructions for the assignment of the edges (1-cells) types. The set of parameters for edges is in full analogy (possibly less in their number) with one for [faces]. Please read the detailed description above.</w:t>
       </w:r>
     </w:p>
     <w:p>
@@ -8666,7 +9529,16 @@
           <w:sz w:val="28"/>
           <w:szCs w:val="28"/>
         </w:rPr>
-        <w:t xml:space="preserve">], corresponding to </w:t>
+        <w:t xml:space="preserve">], </w:t>
+      </w:r>
+      <w:r>
+        <w:rPr>
+          <w:rFonts w:ascii="American Typewriter" w:hAnsi="American Typewriter"/>
+          <w:sz w:val="28"/>
+          <w:szCs w:val="28"/>
+        </w:rPr>
+        <w:lastRenderedPageBreak/>
+        <w:t xml:space="preserve">corresponding to </w:t>
       </w:r>
       <w:proofErr w:type="gramStart"/>
       <w:r>
@@ -9187,16 +10059,7 @@
           <w:sz w:val="28"/>
           <w:szCs w:val="28"/>
         </w:rPr>
-        <w:t xml:space="preserve"> = .." - switch on/off the </w:t>
-      </w:r>
-      <w:r>
-        <w:rPr>
-          <w:rFonts w:ascii="American Typewriter" w:hAnsi="American Typewriter"/>
-          <w:sz w:val="28"/>
-          <w:szCs w:val="28"/>
-        </w:rPr>
-        <w:lastRenderedPageBreak/>
-        <w:t xml:space="preserve">Laplacian's </w:t>
+        <w:t xml:space="preserve"> = .." - switch on/off the Laplacian's </w:t>
       </w:r>
       <w:proofErr w:type="spellStart"/>
       <w:r>
@@ -9702,6 +10565,7 @@
           <w:sz w:val="28"/>
           <w:szCs w:val="28"/>
         </w:rPr>
+        <w:lastRenderedPageBreak/>
         <w:t>"</w:t>
       </w:r>
       <w:proofErr w:type="spellStart"/>
@@ -10503,20 +11367,16 @@
         <w:spacing w:line="276" w:lineRule="auto"/>
         <w:rPr>
           <w:rFonts w:ascii="American Typewriter" w:hAnsi="American Typewriter"/>
-          <w:b/>
-          <w:bCs/>
-          <w:sz w:val="28"/>
-          <w:szCs w:val="28"/>
-        </w:rPr>
-      </w:pPr>
-    </w:p>
-    <w:p>
-      <w:pPr>
-        <w:spacing w:line="276" w:lineRule="auto"/>
-        <w:rPr>
-          <w:rFonts w:ascii="American Typewriter" w:hAnsi="American Typewriter"/>
-          <w:b/>
-          <w:bCs/>
+          <w:sz w:val="28"/>
+          <w:szCs w:val="28"/>
+        </w:rPr>
+      </w:pPr>
+    </w:p>
+    <w:p>
+      <w:pPr>
+        <w:spacing w:line="276" w:lineRule="auto"/>
+        <w:rPr>
+          <w:rFonts w:ascii="American Typewriter" w:hAnsi="American Typewriter"/>
           <w:sz w:val="28"/>
           <w:szCs w:val="28"/>
         </w:rPr>
@@ -10643,7 +11503,23 @@
           <w:sz w:val="28"/>
           <w:szCs w:val="28"/>
         </w:rPr>
-        <w:t xml:space="preserve"> at the University of Manchester, Department of Solids and Structures) any queries relating with the code.</w:t>
+        <w:t xml:space="preserve"> at the University of Manchester, Department of Solids and Structures) any queries relating </w:t>
+      </w:r>
+      <w:r>
+        <w:rPr>
+          <w:rFonts w:ascii="American Typewriter" w:hAnsi="American Typewriter"/>
+          <w:sz w:val="28"/>
+          <w:szCs w:val="28"/>
+        </w:rPr>
+        <w:t>to</w:t>
+      </w:r>
+      <w:r>
+        <w:rPr>
+          <w:rFonts w:ascii="American Typewriter" w:hAnsi="American Typewriter"/>
+          <w:sz w:val="28"/>
+          <w:szCs w:val="28"/>
+        </w:rPr>
+        <w:t xml:space="preserve"> the code.</w:t>
       </w:r>
     </w:p>
     <w:sectPr>
@@ -11752,7 +12628,7 @@
   <w:abstractNum w:abstractNumId="9" w15:restartNumberingAfterBreak="0">
     <w:nsid w:val="4F4D11F5"/>
     <w:multiLevelType w:val="hybridMultilevel"/>
-    <w:tmpl w:val="D2A6D71C"/>
+    <w:tmpl w:val="0D20F524"/>
     <w:lvl w:ilvl="0" w:tplc="08090001">
       <w:start w:val="1"/>
       <w:numFmt w:val="bullet"/>
@@ -12794,6 +13670,59 @@
       <w:szCs w:val="26"/>
     </w:rPr>
   </w:style>
+  <w:style w:type="paragraph" w:styleId="HTMLPreformatted">
+    <w:name w:val="HTML Preformatted"/>
+    <w:basedOn w:val="Normal"/>
+    <w:link w:val="HTMLPreformattedChar"/>
+    <w:uiPriority w:val="99"/>
+    <w:semiHidden/>
+    <w:unhideWhenUsed/>
+    <w:rsid w:val="000D63BA"/>
+    <w:pPr>
+      <w:tabs>
+        <w:tab w:val="left" w:pos="916"/>
+        <w:tab w:val="left" w:pos="1832"/>
+        <w:tab w:val="left" w:pos="2748"/>
+        <w:tab w:val="left" w:pos="3664"/>
+        <w:tab w:val="left" w:pos="4580"/>
+        <w:tab w:val="left" w:pos="5496"/>
+        <w:tab w:val="left" w:pos="6412"/>
+        <w:tab w:val="left" w:pos="7328"/>
+        <w:tab w:val="left" w:pos="8244"/>
+        <w:tab w:val="left" w:pos="9160"/>
+        <w:tab w:val="left" w:pos="10076"/>
+        <w:tab w:val="left" w:pos="10992"/>
+        <w:tab w:val="left" w:pos="11908"/>
+        <w:tab w:val="left" w:pos="12824"/>
+        <w:tab w:val="left" w:pos="13740"/>
+        <w:tab w:val="left" w:pos="14656"/>
+      </w:tabs>
+    </w:pPr>
+    <w:rPr>
+      <w:rFonts w:ascii="Courier New" w:eastAsia="Times New Roman" w:hAnsi="Courier New" w:cs="Courier New"/>
+      <w:kern w:val="0"/>
+      <w:sz w:val="20"/>
+      <w:szCs w:val="20"/>
+      <w:lang w:eastAsia="en-GB"/>
+      <w14:ligatures w14:val="none"/>
+    </w:rPr>
+  </w:style>
+  <w:style w:type="character" w:customStyle="1" w:styleId="HTMLPreformattedChar">
+    <w:name w:val="HTML Preformatted Char"/>
+    <w:basedOn w:val="DefaultParagraphFont"/>
+    <w:link w:val="HTMLPreformatted"/>
+    <w:uiPriority w:val="99"/>
+    <w:semiHidden/>
+    <w:rsid w:val="000D63BA"/>
+    <w:rPr>
+      <w:rFonts w:ascii="Courier New" w:eastAsia="Times New Roman" w:hAnsi="Courier New" w:cs="Courier New"/>
+      <w:kern w:val="0"/>
+      <w:sz w:val="20"/>
+      <w:szCs w:val="20"/>
+      <w:lang w:eastAsia="en-GB"/>
+      <w14:ligatures w14:val="none"/>
+    </w:rPr>
+  </w:style>
 </w:styles>
 </file>
 

</xml_diff>